<commit_message>
learnng diary update added part2
</commit_message>
<xml_diff>
--- a/SDS_learning_diary_KimY.docx
+++ b/SDS_learning_diary_KimY.docx
@@ -14,7 +14,6 @@
           <w:lang w:val="en-US"/>
         </w:rPr>
       </w:pPr>
-      <w:proofErr w:type="spellStart"/>
       <w:r>
         <w:rPr>
           <w:rFonts w:ascii="Times New Roman" w:hAnsi="Times New Roman" w:cs="Times New Roman"/>
@@ -23,10 +22,13 @@
           <w:szCs w:val="24"/>
           <w:lang w:val="en-US"/>
         </w:rPr>
-        <w:t>Lappeenrannan</w:t>
-      </w:r>
-      <w:proofErr w:type="spellEnd"/>
-      <w:r>
+        <w:t>Lappeenrannan teknillinen yliopisto</w:t>
+      </w:r>
+    </w:p>
+    <w:p>
+      <w:pPr>
+        <w:pStyle w:val="Title"/>
+        <w:jc w:val="both"/>
         <w:rPr>
           <w:rFonts w:ascii="Times New Roman" w:hAnsi="Times New Roman" w:cs="Times New Roman"/>
           <w:b w:val="0"/>
@@ -34,9 +36,7 @@
           <w:szCs w:val="24"/>
           <w:lang w:val="en-US"/>
         </w:rPr>
-        <w:t xml:space="preserve"> </w:t>
-      </w:r>
-      <w:proofErr w:type="spellStart"/>
+      </w:pPr>
       <w:r>
         <w:rPr>
           <w:rFonts w:ascii="Times New Roman" w:hAnsi="Times New Roman" w:cs="Times New Roman"/>
@@ -45,10 +45,13 @@
           <w:szCs w:val="24"/>
           <w:lang w:val="en-US"/>
         </w:rPr>
-        <w:t>teknillinen</w:t>
-      </w:r>
-      <w:proofErr w:type="spellEnd"/>
-      <w:r>
+        <w:t>School of Business and Management</w:t>
+      </w:r>
+    </w:p>
+    <w:p>
+      <w:pPr>
+        <w:pStyle w:val="Title"/>
+        <w:jc w:val="both"/>
         <w:rPr>
           <w:rFonts w:ascii="Times New Roman" w:hAnsi="Times New Roman" w:cs="Times New Roman"/>
           <w:b w:val="0"/>
@@ -56,10 +59,69 @@
           <w:szCs w:val="24"/>
           <w:lang w:val="en-US"/>
         </w:rPr>
-        <w:t xml:space="preserve"> </w:t>
-      </w:r>
-      <w:proofErr w:type="spellStart"/>
-      <w:r>
+      </w:pPr>
+    </w:p>
+    <w:p>
+      <w:pPr>
+        <w:pStyle w:val="Title"/>
+        <w:jc w:val="left"/>
+        <w:rPr>
+          <w:rFonts w:ascii="Times New Roman" w:hAnsi="Times New Roman"/>
+          <w:b w:val="0"/>
+          <w:sz w:val="24"/>
+          <w:szCs w:val="24"/>
+          <w:lang w:val="en-US"/>
+        </w:rPr>
+      </w:pPr>
+    </w:p>
+    <w:p>
+      <w:pPr>
+        <w:pStyle w:val="Title"/>
+        <w:jc w:val="left"/>
+        <w:rPr>
+          <w:sz w:val="24"/>
+          <w:szCs w:val="24"/>
+          <w:lang w:val="en-US"/>
+        </w:rPr>
+      </w:pPr>
+    </w:p>
+    <w:p>
+      <w:pPr>
+        <w:pStyle w:val="Title"/>
+        <w:jc w:val="left"/>
+        <w:rPr>
+          <w:sz w:val="24"/>
+          <w:szCs w:val="24"/>
+          <w:lang w:val="en-US"/>
+        </w:rPr>
+      </w:pPr>
+    </w:p>
+    <w:p>
+      <w:pPr>
+        <w:pStyle w:val="Title"/>
+        <w:jc w:val="left"/>
+        <w:rPr>
+          <w:sz w:val="24"/>
+          <w:szCs w:val="24"/>
+          <w:lang w:val="en-US"/>
+        </w:rPr>
+      </w:pPr>
+    </w:p>
+    <w:p>
+      <w:pPr>
+        <w:pStyle w:val="Title"/>
+        <w:jc w:val="left"/>
+        <w:rPr>
+          <w:sz w:val="24"/>
+          <w:szCs w:val="24"/>
+          <w:lang w:val="en-US"/>
+        </w:rPr>
+      </w:pPr>
+    </w:p>
+    <w:p>
+      <w:pPr>
+        <w:pStyle w:val="Title"/>
+        <w:jc w:val="both"/>
         <w:rPr>
           <w:rFonts w:ascii="Times New Roman" w:hAnsi="Times New Roman" w:cs="Times New Roman"/>
           <w:b w:val="0"/>
@@ -67,14 +129,8 @@
           <w:szCs w:val="24"/>
           <w:lang w:val="en-US"/>
         </w:rPr>
-        <w:t>yliopisto</w:t>
-      </w:r>
-      <w:proofErr w:type="spellEnd"/>
-    </w:p>
-    <w:p>
-      <w:pPr>
-        <w:pStyle w:val="Title"/>
-        <w:jc w:val="both"/>
+      </w:pPr>
+      <w:r>
         <w:rPr>
           <w:rFonts w:ascii="Times New Roman" w:hAnsi="Times New Roman" w:cs="Times New Roman"/>
           <w:b w:val="0"/>
@@ -82,7 +138,8 @@
           <w:szCs w:val="24"/>
           <w:lang w:val="en-US"/>
         </w:rPr>
-      </w:pPr>
+        <w:t>Sof</w:t>
+      </w:r>
       <w:r>
         <w:rPr>
           <w:rFonts w:ascii="Times New Roman" w:hAnsi="Times New Roman" w:cs="Times New Roman"/>
@@ -91,13 +148,9 @@
           <w:szCs w:val="24"/>
           <w:lang w:val="en-US"/>
         </w:rPr>
-        <w:t>School of Business and Management</w:t>
-      </w:r>
-    </w:p>
-    <w:p>
-      <w:pPr>
-        <w:pStyle w:val="Title"/>
-        <w:jc w:val="both"/>
+        <w:t>t</w:t>
+      </w:r>
+      <w:r>
         <w:rPr>
           <w:rFonts w:ascii="Times New Roman" w:hAnsi="Times New Roman" w:cs="Times New Roman"/>
           <w:b w:val="0"/>
@@ -105,69 +158,13 @@
           <w:szCs w:val="24"/>
           <w:lang w:val="en-US"/>
         </w:rPr>
-      </w:pPr>
+        <w:t>ware Development Skills</w:t>
+      </w:r>
     </w:p>
     <w:p>
       <w:pPr>
         <w:pStyle w:val="Title"/>
         <w:jc w:val="left"/>
-        <w:rPr>
-          <w:rFonts w:ascii="Times New Roman" w:hAnsi="Times New Roman"/>
-          <w:b w:val="0"/>
-          <w:sz w:val="24"/>
-          <w:szCs w:val="24"/>
-          <w:lang w:val="en-US"/>
-        </w:rPr>
-      </w:pPr>
-    </w:p>
-    <w:p>
-      <w:pPr>
-        <w:pStyle w:val="Title"/>
-        <w:jc w:val="left"/>
-        <w:rPr>
-          <w:sz w:val="24"/>
-          <w:szCs w:val="24"/>
-          <w:lang w:val="en-US"/>
-        </w:rPr>
-      </w:pPr>
-    </w:p>
-    <w:p>
-      <w:pPr>
-        <w:pStyle w:val="Title"/>
-        <w:jc w:val="left"/>
-        <w:rPr>
-          <w:sz w:val="24"/>
-          <w:szCs w:val="24"/>
-          <w:lang w:val="en-US"/>
-        </w:rPr>
-      </w:pPr>
-    </w:p>
-    <w:p>
-      <w:pPr>
-        <w:pStyle w:val="Title"/>
-        <w:jc w:val="left"/>
-        <w:rPr>
-          <w:sz w:val="24"/>
-          <w:szCs w:val="24"/>
-          <w:lang w:val="en-US"/>
-        </w:rPr>
-      </w:pPr>
-    </w:p>
-    <w:p>
-      <w:pPr>
-        <w:pStyle w:val="Title"/>
-        <w:jc w:val="left"/>
-        <w:rPr>
-          <w:sz w:val="24"/>
-          <w:szCs w:val="24"/>
-          <w:lang w:val="en-US"/>
-        </w:rPr>
-      </w:pPr>
-    </w:p>
-    <w:p>
-      <w:pPr>
-        <w:pStyle w:val="Title"/>
-        <w:jc w:val="both"/>
         <w:rPr>
           <w:rFonts w:ascii="Times New Roman" w:hAnsi="Times New Roman" w:cs="Times New Roman"/>
           <w:b w:val="0"/>
@@ -176,7 +173,50 @@
           <w:lang w:val="en-US"/>
         </w:rPr>
       </w:pPr>
-      <w:r>
+    </w:p>
+    <w:p>
+      <w:pPr>
+        <w:pStyle w:val="Title"/>
+        <w:jc w:val="left"/>
+        <w:rPr>
+          <w:rFonts w:ascii="Times New Roman" w:hAnsi="Times New Roman" w:cs="Times New Roman"/>
+          <w:sz w:val="24"/>
+          <w:szCs w:val="24"/>
+          <w:lang w:val="en-US"/>
+        </w:rPr>
+      </w:pPr>
+      <w:r>
+        <w:rPr>
+          <w:rFonts w:ascii="Times New Roman" w:hAnsi="Times New Roman" w:cs="Times New Roman"/>
+          <w:sz w:val="24"/>
+          <w:szCs w:val="24"/>
+          <w:lang w:val="en-US"/>
+        </w:rPr>
+        <w:t>Kim Yukyeong</w:t>
+      </w:r>
+      <w:r>
+        <w:rPr>
+          <w:rFonts w:ascii="Times New Roman" w:hAnsi="Times New Roman" w:cs="Times New Roman"/>
+          <w:sz w:val="24"/>
+          <w:szCs w:val="24"/>
+          <w:lang w:val="en-US"/>
+        </w:rPr>
+        <w:t xml:space="preserve">, </w:t>
+      </w:r>
+      <w:r>
+        <w:rPr>
+          <w:rFonts w:ascii="Times New Roman" w:hAnsi="Times New Roman" w:cs="Times New Roman"/>
+          <w:sz w:val="24"/>
+          <w:szCs w:val="24"/>
+          <w:lang w:val="en-US"/>
+        </w:rPr>
+        <w:t>x080298</w:t>
+      </w:r>
+    </w:p>
+    <w:p>
+      <w:pPr>
+        <w:pStyle w:val="Title"/>
+        <w:jc w:val="left"/>
         <w:rPr>
           <w:rFonts w:ascii="Times New Roman" w:hAnsi="Times New Roman" w:cs="Times New Roman"/>
           <w:b w:val="0"/>
@@ -184,8 +224,7 @@
           <w:szCs w:val="24"/>
           <w:lang w:val="en-US"/>
         </w:rPr>
-        <w:t>Sof</w:t>
-      </w:r>
+      </w:pPr>
       <w:r>
         <w:rPr>
           <w:rFonts w:ascii="Times New Roman" w:hAnsi="Times New Roman" w:cs="Times New Roman"/>
@@ -194,7 +233,7 @@
           <w:szCs w:val="24"/>
           <w:lang w:val="en-US"/>
         </w:rPr>
-        <w:t>t</w:t>
+        <w:t xml:space="preserve">Learning period: </w:t>
       </w:r>
       <w:r>
         <w:rPr>
@@ -204,13 +243,9 @@
           <w:szCs w:val="24"/>
           <w:lang w:val="en-US"/>
         </w:rPr>
-        <w:t>ware Development Skills</w:t>
-      </w:r>
-    </w:p>
-    <w:p>
-      <w:pPr>
-        <w:pStyle w:val="Title"/>
-        <w:jc w:val="left"/>
+        <w:t>Spring 2021</w:t>
+      </w:r>
+      <w:r>
         <w:rPr>
           <w:rFonts w:ascii="Times New Roman" w:hAnsi="Times New Roman" w:cs="Times New Roman"/>
           <w:b w:val="0"/>
@@ -218,45 +253,7 @@
           <w:szCs w:val="24"/>
           <w:lang w:val="en-US"/>
         </w:rPr>
-      </w:pPr>
-    </w:p>
-    <w:p>
-      <w:pPr>
-        <w:pStyle w:val="Title"/>
-        <w:jc w:val="left"/>
-        <w:rPr>
-          <w:rFonts w:ascii="Times New Roman" w:hAnsi="Times New Roman" w:cs="Times New Roman"/>
-          <w:sz w:val="24"/>
-          <w:szCs w:val="24"/>
-          <w:lang w:val="en-US"/>
-        </w:rPr>
-      </w:pPr>
-      <w:r>
-        <w:rPr>
-          <w:rFonts w:ascii="Times New Roman" w:hAnsi="Times New Roman" w:cs="Times New Roman"/>
-          <w:sz w:val="24"/>
-          <w:szCs w:val="24"/>
-          <w:lang w:val="en-US"/>
-        </w:rPr>
-        <w:t>Kim Yukyeong</w:t>
-      </w:r>
-      <w:r>
-        <w:rPr>
-          <w:rFonts w:ascii="Times New Roman" w:hAnsi="Times New Roman" w:cs="Times New Roman"/>
-          <w:sz w:val="24"/>
-          <w:szCs w:val="24"/>
-          <w:lang w:val="en-US"/>
-        </w:rPr>
-        <w:t xml:space="preserve">, </w:t>
-      </w:r>
-      <w:r>
-        <w:rPr>
-          <w:rFonts w:ascii="Times New Roman" w:hAnsi="Times New Roman" w:cs="Times New Roman"/>
-          <w:sz w:val="24"/>
-          <w:szCs w:val="24"/>
-          <w:lang w:val="en-US"/>
-        </w:rPr>
-        <w:t>x080298</w:t>
+        <w:t xml:space="preserve"> (7.5.2021-6.7.2021)</w:t>
       </w:r>
     </w:p>
     <w:p>
@@ -271,49 +268,6 @@
           <w:lang w:val="en-US"/>
         </w:rPr>
       </w:pPr>
-      <w:r>
-        <w:rPr>
-          <w:rFonts w:ascii="Times New Roman" w:hAnsi="Times New Roman" w:cs="Times New Roman"/>
-          <w:b w:val="0"/>
-          <w:sz w:val="24"/>
-          <w:szCs w:val="24"/>
-          <w:lang w:val="en-US"/>
-        </w:rPr>
-        <w:t xml:space="preserve">Learning period: </w:t>
-      </w:r>
-      <w:r>
-        <w:rPr>
-          <w:rFonts w:ascii="Times New Roman" w:hAnsi="Times New Roman" w:cs="Times New Roman"/>
-          <w:b w:val="0"/>
-          <w:sz w:val="24"/>
-          <w:szCs w:val="24"/>
-          <w:lang w:val="en-US"/>
-        </w:rPr>
-        <w:t>Spring 2021</w:t>
-      </w:r>
-      <w:r>
-        <w:rPr>
-          <w:rFonts w:ascii="Times New Roman" w:hAnsi="Times New Roman" w:cs="Times New Roman"/>
-          <w:b w:val="0"/>
-          <w:sz w:val="24"/>
-          <w:szCs w:val="24"/>
-          <w:lang w:val="en-US"/>
-        </w:rPr>
-        <w:t xml:space="preserve"> (7.5.2021-6.7.2021)</w:t>
-      </w:r>
-    </w:p>
-    <w:p>
-      <w:pPr>
-        <w:pStyle w:val="Title"/>
-        <w:jc w:val="left"/>
-        <w:rPr>
-          <w:rFonts w:ascii="Times New Roman" w:hAnsi="Times New Roman" w:cs="Times New Roman"/>
-          <w:b w:val="0"/>
-          <w:sz w:val="24"/>
-          <w:szCs w:val="24"/>
-          <w:lang w:val="en-US"/>
-        </w:rPr>
-      </w:pPr>
     </w:p>
     <w:p>
       <w:pPr>
@@ -557,6 +511,7 @@
           <w:lang w:val="en-US"/>
         </w:rPr>
       </w:pPr>
+      <w:bookmarkStart w:id="0" w:name="_Hlk71554836"/>
       <w:r>
         <w:rPr>
           <w:sz w:val="28"/>
@@ -581,6 +536,7 @@
         </w:rPr>
         <w:t xml:space="preserve"> Lists, Layouts, and Images</w:t>
       </w:r>
+      <w:bookmarkEnd w:id="0"/>
       <w:r>
         <w:rPr>
           <w:sz w:val="28"/>
@@ -636,7 +592,22 @@
           <w:lang w:val="en-US"/>
         </w:rPr>
         <w:tab/>
-        <w:t xml:space="preserve">8 </w:t>
+      </w:r>
+      <w:r>
+        <w:rPr>
+          <w:sz w:val="28"/>
+          <w:szCs w:val="28"/>
+          <w:lang w:val="en-US"/>
+        </w:rPr>
+        <w:t>6</w:t>
+      </w:r>
+      <w:r>
+        <w:rPr>
+          <w:sz w:val="28"/>
+          <w:szCs w:val="28"/>
+          <w:lang w:val="en-US"/>
+        </w:rPr>
+        <w:t xml:space="preserve"> </w:t>
       </w:r>
       <w:r>
         <w:rPr>
@@ -1337,21 +1308,7 @@
         <w:rPr>
           <w:lang w:val="en-US"/>
         </w:rPr>
-        <w:t>, appearance size unit of “</w:t>
-      </w:r>
-      <w:proofErr w:type="spellStart"/>
-      <w:r>
-        <w:rPr>
-          <w:lang w:val="en-US"/>
-        </w:rPr>
-        <w:t>sp</w:t>
-      </w:r>
-      <w:proofErr w:type="spellEnd"/>
-      <w:r>
-        <w:rPr>
-          <w:lang w:val="en-US"/>
-        </w:rPr>
-        <w:t>” is screen independent pixel</w:t>
+        <w:t>, appearance size unit of “sp” is screen independent pixel</w:t>
       </w:r>
       <w:r>
         <w:rPr>
@@ -1807,7 +1764,7 @@
           <w:lang w:val="en-US"/>
         </w:rPr>
         <w:lastRenderedPageBreak/>
-        <w:t xml:space="preserve">Part </w:t>
+        <w:t xml:space="preserve">Part 2. Core Elements </w:t>
       </w:r>
       <w:r>
         <w:rPr>
@@ -1817,9 +1774,1497 @@
           <w:iCs/>
           <w:lang w:val="en-US"/>
         </w:rPr>
-        <w:t>2</w:t>
-      </w:r>
-      <w:r>
+        <w:t>in Android Studio</w:t>
+      </w:r>
+    </w:p>
+    <w:p>
+      <w:pPr>
+        <w:rPr>
+          <w:lang w:val="en-US"/>
+        </w:rPr>
+      </w:pPr>
+    </w:p>
+    <w:p>
+      <w:pPr>
+        <w:spacing w:line="360" w:lineRule="auto"/>
+        <w:rPr>
+          <w:lang w:val="en-US"/>
+        </w:rPr>
+      </w:pPr>
+      <w:r>
+        <w:rPr>
+          <w:lang w:val="en-US"/>
+        </w:rPr>
+        <w:t>10.5.2021 (Monday)</w:t>
+      </w:r>
+    </w:p>
+    <w:p>
+      <w:pPr>
+        <w:spacing w:line="360" w:lineRule="auto"/>
+        <w:rPr>
+          <w:lang w:val="en-US"/>
+        </w:rPr>
+      </w:pPr>
+      <w:r>
+        <w:rPr>
+          <w:lang w:val="en-US"/>
+        </w:rPr>
+        <w:t>I watched the second part of video lessons.</w:t>
+      </w:r>
+    </w:p>
+    <w:p>
+      <w:pPr>
+        <w:spacing w:line="360" w:lineRule="auto"/>
+        <w:rPr>
+          <w:lang w:val="en-US"/>
+        </w:rPr>
+      </w:pPr>
+      <w:r>
+        <w:rPr>
+          <w:lang w:val="en-US"/>
+        </w:rPr>
+        <w:t>In this lesson, I have learned how to switch screen (view) within same app or another app.</w:t>
+      </w:r>
+    </w:p>
+    <w:p>
+      <w:pPr>
+        <w:spacing w:line="360" w:lineRule="auto"/>
+        <w:rPr>
+          <w:lang w:val="en-US"/>
+        </w:rPr>
+      </w:pPr>
+    </w:p>
+    <w:p>
+      <w:pPr>
+        <w:spacing w:line="360" w:lineRule="auto"/>
+        <w:rPr>
+          <w:lang w:val="en-US"/>
+        </w:rPr>
+      </w:pPr>
+      <w:r>
+        <w:rPr>
+          <w:lang w:val="en-US"/>
+        </w:rPr>
+        <w:t>Tow import elements to implement bring another screen within or outside app.</w:t>
+      </w:r>
+    </w:p>
+    <w:p>
+      <w:pPr>
+        <w:spacing w:line="360" w:lineRule="auto"/>
+        <w:rPr>
+          <w:lang w:val="en-US"/>
+        </w:rPr>
+      </w:pPr>
+      <w:r>
+        <w:rPr>
+          <w:lang w:val="en-US"/>
+        </w:rPr>
+        <w:t>Activity:</w:t>
+      </w:r>
+      <w:r>
+        <w:rPr>
+          <w:lang w:val="en-US"/>
+        </w:rPr>
+        <w:tab/>
+        <w:t>the rectangular are that displays something.</w:t>
+      </w:r>
+    </w:p>
+    <w:p>
+      <w:pPr>
+        <w:spacing w:line="360" w:lineRule="auto"/>
+        <w:rPr>
+          <w:lang w:val="en-US"/>
+        </w:rPr>
+      </w:pPr>
+      <w:r>
+        <w:rPr>
+          <w:lang w:val="en-US"/>
+        </w:rPr>
+        <w:t>Intent:</w:t>
+      </w:r>
+      <w:r>
+        <w:rPr>
+          <w:lang w:val="en-US"/>
+        </w:rPr>
+        <w:tab/>
+      </w:r>
+      <w:r>
+        <w:rPr>
+          <w:lang w:val="en-US"/>
+        </w:rPr>
+        <w:tab/>
+        <w:t>action being requested that the device should try to perform</w:t>
+      </w:r>
+    </w:p>
+    <w:p>
+      <w:pPr>
+        <w:spacing w:line="360" w:lineRule="auto"/>
+        <w:rPr>
+          <w:lang w:val="en-US"/>
+        </w:rPr>
+      </w:pPr>
+    </w:p>
+    <w:p>
+      <w:pPr>
+        <w:spacing w:line="360" w:lineRule="auto"/>
+        <w:rPr>
+          <w:lang w:val="en-US"/>
+        </w:rPr>
+      </w:pPr>
+      <w:r>
+        <w:rPr>
+          <w:lang w:val="en-US"/>
+        </w:rPr>
+        <w:t>I created n</w:t>
+      </w:r>
+      <w:r>
+        <w:rPr>
+          <w:lang w:val="en-US"/>
+        </w:rPr>
+        <w:t xml:space="preserve">ew project </w:t>
+      </w:r>
+      <w:r>
+        <w:rPr>
+          <w:b/>
+          <w:bCs/>
+          <w:lang w:val="en-US"/>
+        </w:rPr>
+        <w:t>Quicklauncher</w:t>
+      </w:r>
+      <w:r>
+        <w:rPr>
+          <w:lang w:val="en-US"/>
+        </w:rPr>
+        <w:t xml:space="preserve"> and</w:t>
+      </w:r>
+      <w:r>
+        <w:rPr>
+          <w:lang w:val="en-US"/>
+        </w:rPr>
+        <w:t xml:space="preserve"> uploaded in repository.</w:t>
+      </w:r>
+    </w:p>
+    <w:p>
+      <w:pPr>
+        <w:spacing w:line="360" w:lineRule="auto"/>
+        <w:rPr>
+          <w:lang w:val="en-US"/>
+        </w:rPr>
+      </w:pPr>
+      <w:r>
+        <w:rPr>
+          <w:lang w:val="en-US"/>
+        </w:rPr>
+        <w:t>Change app name to “Quick App Launcher” in res -&gt; values -&gt; strings.xml</w:t>
+      </w:r>
+    </w:p>
+    <w:p>
+      <w:pPr>
+        <w:spacing w:line="360" w:lineRule="auto"/>
+        <w:rPr>
+          <w:lang w:val="en-US"/>
+        </w:rPr>
+      </w:pPr>
+    </w:p>
+    <w:p>
+      <w:pPr>
+        <w:spacing w:line="360" w:lineRule="auto"/>
+        <w:rPr>
+          <w:lang w:val="en-US"/>
+        </w:rPr>
+      </w:pPr>
+      <w:r>
+        <w:rPr>
+          <w:lang w:val="en-US"/>
+        </w:rPr>
+        <w:t>Implementation</w:t>
+      </w:r>
+      <w:r>
+        <w:rPr>
+          <w:lang w:val="en-US"/>
+        </w:rPr>
+        <w:t xml:space="preserve"> steps</w:t>
+      </w:r>
+    </w:p>
+    <w:p>
+      <w:pPr>
+        <w:spacing w:line="360" w:lineRule="auto"/>
+        <w:rPr>
+          <w:lang w:val="en-US"/>
+        </w:rPr>
+      </w:pPr>
+      <w:r>
+        <w:rPr>
+          <w:lang w:val="en-US"/>
+        </w:rPr>
+        <w:t>1. Create second activity</w:t>
+      </w:r>
+    </w:p>
+    <w:p>
+      <w:pPr>
+        <w:spacing w:line="360" w:lineRule="auto"/>
+        <w:rPr>
+          <w:lang w:val="en-US"/>
+        </w:rPr>
+      </w:pPr>
+      <w:r>
+        <w:rPr>
+          <w:lang w:val="en-US"/>
+        </w:rPr>
+        <w:tab/>
+        <w:t>app - java – first package – new – Activity – gallery – select empty activity</w:t>
+      </w:r>
+    </w:p>
+    <w:p>
+      <w:pPr>
+        <w:spacing w:line="360" w:lineRule="auto"/>
+        <w:rPr>
+          <w:lang w:val="en-US"/>
+        </w:rPr>
+      </w:pPr>
+      <w:r>
+        <w:rPr>
+          <w:lang w:val="en-US"/>
+        </w:rPr>
+        <w:tab/>
+        <w:t>activity name: SecondActivity</w:t>
+      </w:r>
+    </w:p>
+    <w:p>
+      <w:pPr>
+        <w:spacing w:line="360" w:lineRule="auto"/>
+        <w:rPr>
+          <w:lang w:val="en-US"/>
+        </w:rPr>
+      </w:pPr>
+      <w:r>
+        <w:rPr>
+          <w:lang w:val="en-US"/>
+        </w:rPr>
+        <w:tab/>
+        <w:t>layout name: activity_second</w:t>
+      </w:r>
+    </w:p>
+    <w:p>
+      <w:pPr>
+        <w:spacing w:line="360" w:lineRule="auto"/>
+        <w:rPr>
+          <w:lang w:val="en-US"/>
+        </w:rPr>
+      </w:pPr>
+      <w:r>
+        <w:rPr>
+          <w:lang w:val="en-US"/>
+        </w:rPr>
+        <w:tab/>
+        <w:t>- this action creates SecondActivity.java and activity_second.xml files</w:t>
+      </w:r>
+      <w:r>
+        <w:rPr>
+          <w:lang w:val="en-US"/>
+        </w:rPr>
+        <w:tab/>
+      </w:r>
+    </w:p>
+    <w:p>
+      <w:pPr>
+        <w:spacing w:line="360" w:lineRule="auto"/>
+        <w:rPr>
+          <w:lang w:val="en-US"/>
+        </w:rPr>
+      </w:pPr>
+      <w:r>
+        <w:rPr>
+          <w:lang w:val="en-US"/>
+        </w:rPr>
+        <w:tab/>
+      </w:r>
+    </w:p>
+    <w:p>
+      <w:pPr>
+        <w:spacing w:line="360" w:lineRule="auto"/>
+        <w:rPr>
+          <w:lang w:val="en-US"/>
+        </w:rPr>
+      </w:pPr>
+      <w:r>
+        <w:rPr>
+          <w:lang w:val="en-US"/>
+        </w:rPr>
+        <w:t>2. Set visual elements:</w:t>
+      </w:r>
+    </w:p>
+    <w:p>
+      <w:pPr>
+        <w:spacing w:line="360" w:lineRule="auto"/>
+        <w:rPr>
+          <w:lang w:val="en-US"/>
+        </w:rPr>
+      </w:pPr>
+      <w:r>
+        <w:rPr>
+          <w:lang w:val="en-US"/>
+        </w:rPr>
+        <w:tab/>
+        <w:t>Buttons in activity_main.xml aligned at center</w:t>
+      </w:r>
+    </w:p>
+    <w:p>
+      <w:pPr>
+        <w:spacing w:line="360" w:lineRule="auto"/>
+        <w:rPr>
+          <w:lang w:val="en-US"/>
+        </w:rPr>
+      </w:pPr>
+      <w:r>
+        <w:rPr>
+          <w:lang w:val="en-US"/>
+        </w:rPr>
+        <w:tab/>
+      </w:r>
+      <w:r>
+        <w:rPr>
+          <w:lang w:val="en-US"/>
+        </w:rPr>
+        <w:tab/>
+        <w:t>- second activity button: open inner activity of same app</w:t>
+      </w:r>
+    </w:p>
+    <w:p>
+      <w:pPr>
+        <w:spacing w:line="360" w:lineRule="auto"/>
+        <w:rPr>
+          <w:lang w:val="en-US"/>
+        </w:rPr>
+      </w:pPr>
+      <w:r>
+        <w:rPr>
+          <w:lang w:val="en-US"/>
+        </w:rPr>
+        <w:tab/>
+      </w:r>
+      <w:r>
+        <w:rPr>
+          <w:lang w:val="en-US"/>
+        </w:rPr>
+        <w:tab/>
+        <w:t>- google button:  open another app</w:t>
+      </w:r>
+    </w:p>
+    <w:p>
+      <w:pPr>
+        <w:spacing w:line="360" w:lineRule="auto"/>
+        <w:rPr>
+          <w:lang w:val="en-US"/>
+        </w:rPr>
+      </w:pPr>
+      <w:r>
+        <w:rPr>
+          <w:lang w:val="en-US"/>
+        </w:rPr>
+        <w:tab/>
+        <w:t>TextView in activity_second.xml aligned at center</w:t>
+      </w:r>
+    </w:p>
+    <w:p>
+      <w:pPr>
+        <w:spacing w:line="360" w:lineRule="auto"/>
+        <w:rPr>
+          <w:lang w:val="en-US"/>
+        </w:rPr>
+      </w:pPr>
+      <w:r>
+        <w:rPr>
+          <w:lang w:val="en-US"/>
+        </w:rPr>
+        <w:tab/>
+      </w:r>
+      <w:r>
+        <w:rPr>
+          <w:lang w:val="en-US"/>
+        </w:rPr>
+        <w:tab/>
+        <w:t>- showing message passed from the main activity</w:t>
+      </w:r>
+    </w:p>
+    <w:p>
+      <w:pPr>
+        <w:spacing w:line="360" w:lineRule="auto"/>
+        <w:rPr>
+          <w:lang w:val="en-US"/>
+        </w:rPr>
+      </w:pPr>
+    </w:p>
+    <w:p>
+      <w:pPr>
+        <w:spacing w:line="360" w:lineRule="auto"/>
+        <w:rPr>
+          <w:lang w:val="en-US"/>
+        </w:rPr>
+      </w:pPr>
+      <w:r>
+        <w:rPr>
+          <w:lang w:val="en-US"/>
+        </w:rPr>
+        <w:t>3. coding MainActivity.java</w:t>
+      </w:r>
+    </w:p>
+    <w:p>
+      <w:pPr>
+        <w:spacing w:line="360" w:lineRule="auto"/>
+        <w:rPr>
+          <w:lang w:val="en-US"/>
+        </w:rPr>
+      </w:pPr>
+      <w:r>
+        <w:rPr>
+          <w:lang w:val="en-US"/>
+        </w:rPr>
+        <w:tab/>
+        <w:t xml:space="preserve">Create button object to </w:t>
+      </w:r>
+      <w:r>
+        <w:rPr>
+          <w:lang w:val="en-US"/>
+        </w:rPr>
+        <w:t>launch second activity</w:t>
+      </w:r>
+      <w:r>
+        <w:rPr>
+          <w:lang w:val="en-US"/>
+        </w:rPr>
+        <w:t xml:space="preserve"> within same app</w:t>
+      </w:r>
+      <w:r>
+        <w:rPr>
+          <w:lang w:val="en-US"/>
+        </w:rPr>
+        <w:t>.</w:t>
+      </w:r>
+    </w:p>
+    <w:p>
+      <w:pPr>
+        <w:spacing w:line="360" w:lineRule="auto"/>
+        <w:rPr>
+          <w:lang w:val="en-US"/>
+        </w:rPr>
+      </w:pPr>
+      <w:r>
+        <w:rPr>
+          <w:lang w:val="en-US"/>
+        </w:rPr>
+        <w:tab/>
+        <w:t xml:space="preserve">Create button object to </w:t>
+      </w:r>
+      <w:r>
+        <w:rPr>
+          <w:lang w:val="en-US"/>
+        </w:rPr>
+        <w:t>launch another app.</w:t>
+      </w:r>
+    </w:p>
+    <w:p>
+      <w:pPr>
+        <w:spacing w:line="360" w:lineRule="auto"/>
+        <w:rPr>
+          <w:lang w:val="en-US"/>
+        </w:rPr>
+      </w:pPr>
+      <w:r>
+        <w:rPr>
+          <w:lang w:val="en-US"/>
+        </w:rPr>
+        <w:tab/>
+      </w:r>
+      <w:r>
+        <w:rPr>
+          <w:lang w:val="en-US"/>
+        </w:rPr>
+        <w:tab/>
+      </w:r>
+    </w:p>
+    <w:p>
+      <w:pPr>
+        <w:spacing w:line="360" w:lineRule="auto"/>
+        <w:ind w:firstLine="720"/>
+        <w:rPr>
+          <w:lang w:val="en-US"/>
+        </w:rPr>
+      </w:pPr>
+      <w:r>
+        <w:rPr>
+          <w:lang w:val="en-US"/>
+        </w:rPr>
+        <w:t xml:space="preserve">to launch an activity inside app inside </w:t>
+      </w:r>
+      <w:r>
+        <w:rPr>
+          <w:lang w:val="en-US"/>
+        </w:rPr>
+        <w:t xml:space="preserve">on </w:t>
+      </w:r>
+      <w:r>
+        <w:rPr>
+          <w:lang w:val="en-US"/>
+        </w:rPr>
+        <w:t>click event listener:</w:t>
+      </w:r>
+    </w:p>
+    <w:p>
+      <w:pPr>
+        <w:spacing w:line="360" w:lineRule="auto"/>
+        <w:rPr>
+          <w:lang w:val="en-US"/>
+        </w:rPr>
+      </w:pPr>
+    </w:p>
+    <w:p>
+      <w:pPr>
+        <w:spacing w:line="276" w:lineRule="auto"/>
+        <w:rPr>
+          <w:i/>
+          <w:iCs/>
+          <w:lang w:val="en-US"/>
+        </w:rPr>
+      </w:pPr>
+      <w:r>
+        <w:rPr>
+          <w:lang w:val="en-US"/>
+        </w:rPr>
+        <w:lastRenderedPageBreak/>
+        <w:tab/>
+      </w:r>
+      <w:r>
+        <w:rPr>
+          <w:i/>
+          <w:iCs/>
+          <w:lang w:val="en-US"/>
+        </w:rPr>
+        <w:t>create new Intent object obj</w:t>
+      </w:r>
+    </w:p>
+    <w:p>
+      <w:pPr>
+        <w:spacing w:line="276" w:lineRule="auto"/>
+        <w:rPr>
+          <w:lang w:val="en-US"/>
+        </w:rPr>
+      </w:pPr>
+      <w:r>
+        <w:rPr>
+          <w:lang w:val="en-US"/>
+        </w:rPr>
+        <w:tab/>
+        <w:t>Intent obj = new Intent(getApplicationContext(), SecondActivity.class)</w:t>
+      </w:r>
+    </w:p>
+    <w:p>
+      <w:pPr>
+        <w:spacing w:line="276" w:lineRule="auto"/>
+        <w:rPr>
+          <w:i/>
+          <w:iCs/>
+          <w:lang w:val="en-US"/>
+        </w:rPr>
+      </w:pPr>
+      <w:r>
+        <w:rPr>
+          <w:lang w:val="en-US"/>
+        </w:rPr>
+        <w:tab/>
+      </w:r>
+      <w:r>
+        <w:rPr>
+          <w:i/>
+          <w:iCs/>
+          <w:lang w:val="en-US"/>
+        </w:rPr>
+        <w:t xml:space="preserve">give information to obj to pass information(==value) </w:t>
+      </w:r>
+    </w:p>
+    <w:p>
+      <w:pPr>
+        <w:spacing w:line="276" w:lineRule="auto"/>
+        <w:rPr>
+          <w:lang w:val="en-US"/>
+        </w:rPr>
+      </w:pPr>
+      <w:r>
+        <w:rPr>
+          <w:lang w:val="en-US"/>
+        </w:rPr>
+        <w:tab/>
+        <w:t>obj.putExtra(key, value)</w:t>
+      </w:r>
+    </w:p>
+    <w:p>
+      <w:pPr>
+        <w:spacing w:line="276" w:lineRule="auto"/>
+        <w:rPr>
+          <w:i/>
+          <w:iCs/>
+          <w:lang w:val="en-US"/>
+        </w:rPr>
+      </w:pPr>
+      <w:r>
+        <w:rPr>
+          <w:lang w:val="en-US"/>
+        </w:rPr>
+        <w:tab/>
+      </w:r>
+      <w:r>
+        <w:rPr>
+          <w:i/>
+          <w:iCs/>
+          <w:lang w:val="en-US"/>
+        </w:rPr>
+        <w:t>start activity</w:t>
+      </w:r>
+    </w:p>
+    <w:p>
+      <w:pPr>
+        <w:spacing w:line="276" w:lineRule="auto"/>
+        <w:rPr>
+          <w:lang w:val="en-US"/>
+        </w:rPr>
+      </w:pPr>
+      <w:r>
+        <w:rPr>
+          <w:lang w:val="en-US"/>
+        </w:rPr>
+        <w:tab/>
+        <w:t>startActivity(obj)</w:t>
+      </w:r>
+    </w:p>
+    <w:p>
+      <w:pPr>
+        <w:spacing w:line="360" w:lineRule="auto"/>
+        <w:rPr>
+          <w:sz w:val="28"/>
+          <w:szCs w:val="28"/>
+          <w:lang w:val="en-US"/>
+        </w:rPr>
+      </w:pPr>
+    </w:p>
+    <w:p>
+      <w:pPr>
+        <w:spacing w:line="360" w:lineRule="auto"/>
+        <w:rPr>
+          <w:lang w:val="en-US"/>
+        </w:rPr>
+      </w:pPr>
+      <w:r>
+        <w:rPr>
+          <w:sz w:val="28"/>
+          <w:szCs w:val="28"/>
+          <w:lang w:val="en-US"/>
+        </w:rPr>
+        <w:tab/>
+      </w:r>
+      <w:r>
+        <w:rPr>
+          <w:lang w:val="en-US"/>
+        </w:rPr>
+        <w:t>to launch another app (</w:t>
+      </w:r>
+      <w:r>
+        <w:rPr>
+          <w:lang w:val="en-US"/>
+        </w:rPr>
+        <w:t xml:space="preserve">browser: site, </w:t>
+      </w:r>
+      <w:r>
+        <w:rPr>
+          <w:lang w:val="en-US"/>
+        </w:rPr>
+        <w:t>google</w:t>
+      </w:r>
+      <w:r>
+        <w:rPr>
+          <w:lang w:val="en-US"/>
+        </w:rPr>
+        <w:t>.com</w:t>
+      </w:r>
+      <w:r>
+        <w:rPr>
+          <w:lang w:val="en-US"/>
+        </w:rPr>
+        <w:t>…</w:t>
+      </w:r>
+      <w:r>
+        <w:rPr>
+          <w:lang w:val="en-US"/>
+        </w:rPr>
+        <w:t xml:space="preserve"> </w:t>
+      </w:r>
+      <w:r>
+        <w:rPr>
+          <w:lang w:val="en-US"/>
+        </w:rPr>
+        <w:t>)</w:t>
+      </w:r>
+      <w:r>
+        <w:rPr>
+          <w:lang w:val="en-US"/>
+        </w:rPr>
+        <w:t xml:space="preserve"> inside on click event listener:</w:t>
+      </w:r>
+    </w:p>
+    <w:p>
+      <w:pPr>
+        <w:spacing w:line="276" w:lineRule="auto"/>
+        <w:rPr>
+          <w:i/>
+          <w:iCs/>
+          <w:lang w:val="en-US"/>
+        </w:rPr>
+      </w:pPr>
+      <w:r>
+        <w:rPr>
+          <w:lang w:val="en-US"/>
+        </w:rPr>
+        <w:tab/>
+      </w:r>
+      <w:r>
+        <w:rPr>
+          <w:i/>
+          <w:iCs/>
+          <w:lang w:val="en-US"/>
+        </w:rPr>
+        <w:t xml:space="preserve">create </w:t>
+      </w:r>
+      <w:r>
+        <w:rPr>
+          <w:i/>
+          <w:iCs/>
+          <w:lang w:val="en-US"/>
+        </w:rPr>
+        <w:t>new Intent object and Uri object</w:t>
+      </w:r>
+      <w:r>
+        <w:rPr>
+          <w:i/>
+          <w:iCs/>
+          <w:lang w:val="en-US"/>
+        </w:rPr>
+        <w:t xml:space="preserve"> address</w:t>
+      </w:r>
+    </w:p>
+    <w:p>
+      <w:pPr>
+        <w:spacing w:line="276" w:lineRule="auto"/>
+        <w:rPr>
+          <w:lang w:val="en-US"/>
+        </w:rPr>
+      </w:pPr>
+      <w:r>
+        <w:rPr>
+          <w:lang w:val="en-US"/>
+        </w:rPr>
+        <w:tab/>
+        <w:t>Uri address = Uri.parse("www.google.com");</w:t>
+      </w:r>
+    </w:p>
+    <w:p>
+      <w:pPr>
+        <w:spacing w:line="276" w:lineRule="auto"/>
+        <w:rPr>
+          <w:lang w:val="en-US"/>
+        </w:rPr>
+      </w:pPr>
+      <w:r>
+        <w:rPr>
+          <w:lang w:val="en-US"/>
+        </w:rPr>
+        <w:tab/>
+        <w:t>Intent googleObj = new Intent(Intent.ACTION_VIEW, address)</w:t>
+      </w:r>
+    </w:p>
+    <w:p>
+      <w:pPr>
+        <w:spacing w:line="276" w:lineRule="auto"/>
+        <w:rPr>
+          <w:i/>
+          <w:iCs/>
+          <w:lang w:val="en-US"/>
+        </w:rPr>
+      </w:pPr>
+      <w:r>
+        <w:rPr>
+          <w:lang w:val="en-US"/>
+        </w:rPr>
+        <w:tab/>
+      </w:r>
+      <w:r>
+        <w:rPr>
+          <w:i/>
+          <w:iCs/>
+          <w:lang w:val="en-US"/>
+        </w:rPr>
+        <w:t>start activity only if in case of intent object</w:t>
+      </w:r>
+      <w:r>
+        <w:rPr>
+          <w:i/>
+          <w:iCs/>
+          <w:lang w:val="en-US"/>
+        </w:rPr>
+        <w:t xml:space="preserve"> is resolved</w:t>
+      </w:r>
+      <w:r>
+        <w:rPr>
+          <w:i/>
+          <w:iCs/>
+          <w:lang w:val="en-US"/>
+        </w:rPr>
+        <w:t xml:space="preserve"> </w:t>
+      </w:r>
+    </w:p>
+    <w:p>
+      <w:pPr>
+        <w:spacing w:line="276" w:lineRule="auto"/>
+        <w:rPr>
+          <w:lang w:val="en-US"/>
+        </w:rPr>
+      </w:pPr>
+      <w:r>
+        <w:rPr>
+          <w:lang w:val="en-US"/>
+        </w:rPr>
+        <w:tab/>
+        <w:t xml:space="preserve">if </w:t>
+      </w:r>
+      <w:r>
+        <w:rPr>
+          <w:lang w:val="en-US"/>
+        </w:rPr>
+        <w:t xml:space="preserve">( </w:t>
+      </w:r>
+      <w:r>
+        <w:rPr>
+          <w:lang w:val="en-US"/>
+        </w:rPr>
+        <w:t>googleObj.resolveActivity(getPackageManager())</w:t>
+      </w:r>
+      <w:r>
+        <w:rPr>
+          <w:lang w:val="en-US"/>
+        </w:rPr>
+        <w:t xml:space="preserve"> )</w:t>
+      </w:r>
+      <w:r>
+        <w:rPr>
+          <w:lang w:val="en-US"/>
+        </w:rPr>
+        <w:t xml:space="preserve"> != null </w:t>
+      </w:r>
+    </w:p>
+    <w:p>
+      <w:pPr>
+        <w:spacing w:line="276" w:lineRule="auto"/>
+        <w:rPr>
+          <w:lang w:val="en-US"/>
+        </w:rPr>
+      </w:pPr>
+      <w:r>
+        <w:rPr>
+          <w:lang w:val="en-US"/>
+        </w:rPr>
+        <w:tab/>
+      </w:r>
+      <w:r>
+        <w:rPr>
+          <w:lang w:val="en-US"/>
+        </w:rPr>
+        <w:tab/>
+        <w:t>startActivity(googleObj)</w:t>
+      </w:r>
+    </w:p>
+    <w:p>
+      <w:pPr>
+        <w:spacing w:line="360" w:lineRule="auto"/>
+        <w:rPr>
+          <w:lang w:val="en-US"/>
+        </w:rPr>
+      </w:pPr>
+    </w:p>
+    <w:p>
+      <w:pPr>
+        <w:spacing w:line="360" w:lineRule="auto"/>
+        <w:rPr>
+          <w:lang w:val="en-US"/>
+        </w:rPr>
+      </w:pPr>
+      <w:r>
+        <w:rPr>
+          <w:lang w:val="en-US"/>
+        </w:rPr>
+        <w:t xml:space="preserve">4. </w:t>
+      </w:r>
+      <w:r>
+        <w:rPr>
+          <w:lang w:val="en-US"/>
+        </w:rPr>
+        <w:t xml:space="preserve">coding </w:t>
+      </w:r>
+      <w:r>
+        <w:rPr>
+          <w:lang w:val="en-US"/>
+        </w:rPr>
+        <w:t>SecondActivity.java</w:t>
+      </w:r>
+    </w:p>
+    <w:p>
+      <w:pPr>
+        <w:spacing w:line="360" w:lineRule="auto"/>
+        <w:rPr>
+          <w:lang w:val="en-US"/>
+        </w:rPr>
+      </w:pPr>
+      <w:r>
+        <w:rPr>
+          <w:sz w:val="28"/>
+          <w:szCs w:val="28"/>
+          <w:lang w:val="en-US"/>
+        </w:rPr>
+        <w:tab/>
+      </w:r>
+      <w:r>
+        <w:rPr>
+          <w:lang w:val="en-US"/>
+        </w:rPr>
+        <w:t>get information</w:t>
+      </w:r>
+      <w:r>
+        <w:rPr>
+          <w:lang w:val="en-US"/>
+        </w:rPr>
+        <w:t xml:space="preserve"> </w:t>
+      </w:r>
+      <w:r>
+        <w:rPr>
+          <w:lang w:val="en-US"/>
+        </w:rPr>
+        <w:t>(</w:t>
+      </w:r>
+      <w:r>
+        <w:rPr>
+          <w:lang w:val="en-US"/>
+        </w:rPr>
+        <w:t>== value</w:t>
+      </w:r>
+      <w:r>
+        <w:rPr>
+          <w:lang w:val="en-US"/>
+        </w:rPr>
+        <w:t xml:space="preserve">) from main activity </w:t>
+      </w:r>
+      <w:r>
+        <w:rPr>
+          <w:lang w:val="en-US"/>
+        </w:rPr>
+        <w:t xml:space="preserve">and show it </w:t>
+      </w:r>
+      <w:r>
+        <w:rPr>
+          <w:lang w:val="en-US"/>
+        </w:rPr>
+        <w:t>in second screen.</w:t>
+      </w:r>
+    </w:p>
+    <w:p>
+      <w:pPr>
+        <w:spacing w:line="276" w:lineRule="auto"/>
+        <w:rPr>
+          <w:i/>
+          <w:iCs/>
+          <w:lang w:val="en-US"/>
+        </w:rPr>
+      </w:pPr>
+      <w:r>
+        <w:rPr>
+          <w:lang w:val="en-US"/>
+        </w:rPr>
+        <w:tab/>
+      </w:r>
+      <w:r>
+        <w:rPr>
+          <w:i/>
+          <w:iCs/>
+          <w:lang w:val="en-US"/>
+        </w:rPr>
+        <w:t>create TextView object to show the value passed from main</w:t>
+      </w:r>
+    </w:p>
+    <w:p>
+      <w:pPr>
+        <w:spacing w:line="276" w:lineRule="auto"/>
+        <w:rPr>
+          <w:i/>
+          <w:iCs/>
+          <w:lang w:val="en-US"/>
+        </w:rPr>
+      </w:pPr>
+      <w:r>
+        <w:rPr>
+          <w:lang w:val="en-US"/>
+        </w:rPr>
+        <w:tab/>
+      </w:r>
+      <w:r>
+        <w:rPr>
+          <w:i/>
+          <w:iCs/>
+          <w:lang w:val="en-US"/>
+        </w:rPr>
+        <w:t>if Intent has key then get the value using getExtras()</w:t>
+      </w:r>
+    </w:p>
+    <w:p>
+      <w:pPr>
+        <w:spacing w:line="276" w:lineRule="auto"/>
+        <w:rPr>
+          <w:lang w:val="en-US"/>
+        </w:rPr>
+      </w:pPr>
+      <w:r>
+        <w:rPr>
+          <w:lang w:val="en-US"/>
+        </w:rPr>
+        <w:tab/>
+        <w:t>if getIntent().hasExtra(</w:t>
+      </w:r>
+      <w:r>
+        <w:rPr>
+          <w:lang w:val="en-US"/>
+        </w:rPr>
+        <w:t>key</w:t>
+      </w:r>
+      <w:r>
+        <w:rPr>
+          <w:lang w:val="en-US"/>
+        </w:rPr>
+        <w:t>)</w:t>
+      </w:r>
+      <w:r>
+        <w:rPr>
+          <w:lang w:val="en-US"/>
+        </w:rPr>
+        <w:t xml:space="preserve"> </w:t>
+      </w:r>
+      <w:r>
+        <w:rPr>
+          <w:lang w:val="en-US"/>
+        </w:rPr>
+        <w:t>{</w:t>
+      </w:r>
+    </w:p>
+    <w:p>
+      <w:pPr>
+        <w:spacing w:line="276" w:lineRule="auto"/>
+        <w:rPr>
+          <w:lang w:val="en-US"/>
+        </w:rPr>
+      </w:pPr>
+      <w:r>
+        <w:rPr>
+          <w:lang w:val="en-US"/>
+        </w:rPr>
+        <w:tab/>
+      </w:r>
+      <w:r>
+        <w:rPr>
+          <w:lang w:val="en-US"/>
+        </w:rPr>
+        <w:tab/>
+        <w:t>TextView tv = (TextView) findViewById(R.id.textView);</w:t>
+      </w:r>
+    </w:p>
+    <w:p>
+      <w:pPr>
+        <w:spacing w:line="276" w:lineRule="auto"/>
+        <w:rPr>
+          <w:lang w:val="en-US"/>
+        </w:rPr>
+      </w:pPr>
+      <w:r>
+        <w:rPr>
+          <w:lang w:val="en-US"/>
+        </w:rPr>
+        <w:tab/>
+      </w:r>
+      <w:r>
+        <w:rPr>
+          <w:lang w:val="en-US"/>
+        </w:rPr>
+        <w:tab/>
+        <w:t>tv.setText( getIntent().getExtras().getString(</w:t>
+      </w:r>
+      <w:r>
+        <w:rPr>
+          <w:lang w:val="en-US"/>
+        </w:rPr>
+        <w:t>key</w:t>
+      </w:r>
+      <w:r>
+        <w:rPr>
+          <w:lang w:val="en-US"/>
+        </w:rPr>
+        <w:t>) )</w:t>
+      </w:r>
+    </w:p>
+    <w:p>
+      <w:pPr>
+        <w:spacing w:line="276" w:lineRule="auto"/>
+        <w:rPr>
+          <w:lang w:val="en-US"/>
+        </w:rPr>
+      </w:pPr>
+      <w:r>
+        <w:rPr>
+          <w:lang w:val="en-US"/>
+        </w:rPr>
+        <w:tab/>
+        <w:t>}</w:t>
+      </w:r>
+    </w:p>
+    <w:p>
+      <w:pPr>
+        <w:rPr>
+          <w:lang w:val="en-US"/>
+        </w:rPr>
+      </w:pPr>
+      <w:r>
+        <w:rPr>
+          <w:lang w:val="en-US"/>
+        </w:rPr>
+        <w:tab/>
+      </w:r>
+    </w:p>
+    <w:p>
+      <w:pPr>
+        <w:spacing w:line="360" w:lineRule="auto"/>
+        <w:rPr>
+          <w:lang w:val="en-US"/>
+        </w:rPr>
+      </w:pPr>
+      <w:r>
+        <w:rPr>
+          <w:lang w:val="en-US"/>
+        </w:rPr>
+        <w:t xml:space="preserve">I have learned </w:t>
+      </w:r>
+      <w:r>
+        <w:rPr>
+          <w:lang w:val="en-US"/>
+        </w:rPr>
+        <w:t xml:space="preserve">key methods </w:t>
+      </w:r>
+      <w:r>
+        <w:rPr>
+          <w:lang w:val="en-US"/>
+        </w:rPr>
+        <w:t>to launch inner or outer app</w:t>
+      </w:r>
+      <w:r>
+        <w:rPr>
+          <w:lang w:val="en-US"/>
+        </w:rPr>
+        <w:t xml:space="preserve"> </w:t>
+      </w:r>
+      <w:r>
+        <w:rPr>
+          <w:lang w:val="en-US"/>
+        </w:rPr>
+        <w:t>as belows</w:t>
+      </w:r>
+      <w:r>
+        <w:rPr>
+          <w:lang w:val="en-US"/>
+        </w:rPr>
+        <w:t>.</w:t>
+      </w:r>
+    </w:p>
+    <w:p>
+      <w:pPr>
+        <w:spacing w:line="360" w:lineRule="auto"/>
+        <w:rPr>
+          <w:b/>
+          <w:bCs/>
+          <w:lang w:val="en-US"/>
+        </w:rPr>
+      </w:pPr>
+      <w:r>
+        <w:rPr>
+          <w:b/>
+          <w:bCs/>
+          <w:lang w:val="en-US"/>
+        </w:rPr>
+        <w:t>Activity</w:t>
+      </w:r>
+    </w:p>
+    <w:p>
+      <w:pPr>
+        <w:spacing w:line="360" w:lineRule="auto"/>
+        <w:rPr>
+          <w:lang w:val="en-US"/>
+        </w:rPr>
+      </w:pPr>
+      <w:r>
+        <w:rPr>
+          <w:lang w:val="en-US"/>
+        </w:rPr>
+        <w:t xml:space="preserve">onCreate() </w:t>
+      </w:r>
+      <w:r>
+        <w:rPr>
+          <w:lang w:val="en-US"/>
+        </w:rPr>
+        <w:t xml:space="preserve">is </w:t>
+      </w:r>
+      <w:r>
+        <w:rPr>
+          <w:lang w:val="en-US"/>
+        </w:rPr>
+        <w:t>the first method that will fire when an activity is loaded</w:t>
+      </w:r>
+      <w:r>
+        <w:rPr>
+          <w:lang w:val="en-US"/>
+        </w:rPr>
+        <w:t xml:space="preserve">. </w:t>
+      </w:r>
+    </w:p>
+    <w:p>
+      <w:pPr>
+        <w:spacing w:line="360" w:lineRule="auto"/>
+        <w:rPr>
+          <w:lang w:val="en-US"/>
+        </w:rPr>
+      </w:pPr>
+      <w:r>
+        <w:rPr>
+          <w:lang w:val="en-US"/>
+        </w:rPr>
+        <w:t xml:space="preserve">findViewById() </w:t>
+      </w:r>
+      <w:r>
+        <w:rPr>
+          <w:lang w:val="en-US"/>
+        </w:rPr>
+        <w:t>is</w:t>
+      </w:r>
+      <w:r>
+        <w:rPr>
+          <w:lang w:val="en-US"/>
+        </w:rPr>
+        <w:t xml:space="preserve"> </w:t>
+      </w:r>
+      <w:r>
+        <w:rPr>
+          <w:lang w:val="en-US"/>
+        </w:rPr>
+        <w:t xml:space="preserve">method </w:t>
+      </w:r>
+      <w:r>
+        <w:rPr>
+          <w:lang w:val="en-US"/>
+        </w:rPr>
+        <w:t>to</w:t>
+      </w:r>
+      <w:r>
+        <w:rPr>
+          <w:lang w:val="en-US"/>
+        </w:rPr>
+        <w:t xml:space="preserve"> </w:t>
+      </w:r>
+      <w:r>
+        <w:rPr>
+          <w:lang w:val="en-US"/>
+        </w:rPr>
+        <w:t>locate resources in your activity</w:t>
+      </w:r>
+    </w:p>
+    <w:p>
+      <w:pPr>
+        <w:spacing w:line="360" w:lineRule="auto"/>
+        <w:rPr>
+          <w:b/>
+          <w:bCs/>
+          <w:lang w:val="en-US"/>
+        </w:rPr>
+      </w:pPr>
+    </w:p>
+    <w:p>
+      <w:pPr>
+        <w:spacing w:line="360" w:lineRule="auto"/>
+        <w:rPr>
+          <w:b/>
+          <w:bCs/>
+          <w:lang w:val="en-US"/>
+        </w:rPr>
+      </w:pPr>
+      <w:r>
+        <w:rPr>
+          <w:b/>
+          <w:bCs/>
+          <w:lang w:val="en-US"/>
+        </w:rPr>
+        <w:t>Intent</w:t>
+      </w:r>
+    </w:p>
+    <w:p>
+      <w:pPr>
+        <w:spacing w:line="360" w:lineRule="auto"/>
+        <w:rPr>
+          <w:lang w:val="en-US"/>
+        </w:rPr>
+      </w:pPr>
+      <w:r>
+        <w:rPr>
+          <w:lang w:val="en-US"/>
+        </w:rPr>
+        <w:t>getIntent()</w:t>
+      </w:r>
+      <w:r>
+        <w:rPr>
+          <w:lang w:val="en-US"/>
+        </w:rPr>
+        <w:t xml:space="preserve"> a method</w:t>
+      </w:r>
+      <w:r>
+        <w:rPr>
+          <w:lang w:val="en-US"/>
+        </w:rPr>
+        <w:t xml:space="preserve"> </w:t>
+      </w:r>
+      <w:r>
+        <w:rPr>
+          <w:lang w:val="en-US"/>
+        </w:rPr>
+        <w:t xml:space="preserve">to </w:t>
+      </w:r>
+      <w:r>
+        <w:rPr>
+          <w:lang w:val="en-US"/>
+        </w:rPr>
+        <w:t>get the Intent that was passed to an activity</w:t>
+      </w:r>
+    </w:p>
+    <w:p>
+      <w:pPr>
+        <w:spacing w:line="360" w:lineRule="auto"/>
+        <w:rPr>
+          <w:lang w:val="en-US"/>
+        </w:rPr>
+      </w:pPr>
+      <w:r>
+        <w:rPr>
+          <w:lang w:val="en-US"/>
+        </w:rPr>
+        <w:t xml:space="preserve">putExtra() </w:t>
+      </w:r>
+      <w:r>
+        <w:rPr>
+          <w:lang w:val="en-US"/>
+        </w:rPr>
+        <w:t xml:space="preserve">a method to </w:t>
+      </w:r>
+      <w:r>
+        <w:rPr>
+          <w:lang w:val="en-US"/>
+        </w:rPr>
+        <w:t>pass data as a key-value pair</w:t>
+      </w:r>
+    </w:p>
+    <w:p>
+      <w:pPr>
+        <w:spacing w:line="360" w:lineRule="auto"/>
+        <w:rPr>
+          <w:lang w:val="en-US"/>
+        </w:rPr>
+      </w:pPr>
+      <w:r>
+        <w:rPr>
+          <w:lang w:val="en-US"/>
+        </w:rPr>
+        <w:t xml:space="preserve">getExtras().getString() </w:t>
+      </w:r>
+      <w:r>
+        <w:rPr>
+          <w:lang w:val="en-US"/>
+        </w:rPr>
+        <w:t xml:space="preserve">a method to </w:t>
+      </w:r>
+      <w:r>
+        <w:rPr>
+          <w:lang w:val="en-US"/>
+        </w:rPr>
+        <w:t>retrieve</w:t>
+      </w:r>
+      <w:r>
+        <w:rPr>
+          <w:lang w:val="en-US"/>
+        </w:rPr>
+        <w:t xml:space="preserve"> </w:t>
+      </w:r>
+      <w:r>
+        <w:rPr>
+          <w:lang w:val="en-US"/>
+        </w:rPr>
+        <w:t>the String that was passed to the Intent object</w:t>
+      </w:r>
+    </w:p>
+    <w:p>
+      <w:pPr>
+        <w:spacing w:line="360" w:lineRule="auto"/>
+        <w:rPr>
+          <w:lang w:val="en-US"/>
+        </w:rPr>
+      </w:pPr>
+      <w:r>
+        <w:rPr>
+          <w:lang w:val="en-US"/>
+        </w:rPr>
+        <w:t xml:space="preserve">startActivity() </w:t>
+      </w:r>
+      <w:r>
+        <w:rPr>
+          <w:lang w:val="en-US"/>
+        </w:rPr>
+        <w:t>a method</w:t>
+      </w:r>
+      <w:r>
+        <w:rPr>
+          <w:lang w:val="en-US"/>
+        </w:rPr>
+        <w:t xml:space="preserve"> to launch another activity</w:t>
+      </w:r>
+    </w:p>
+    <w:p>
+      <w:pPr>
+        <w:spacing w:line="360" w:lineRule="auto"/>
+        <w:rPr>
+          <w:lang w:val="en-US"/>
+        </w:rPr>
+      </w:pPr>
+    </w:p>
+    <w:p>
+      <w:pPr>
+        <w:spacing w:line="360" w:lineRule="auto"/>
+        <w:rPr>
+          <w:lang w:val="en-US"/>
+        </w:rPr>
+      </w:pPr>
+      <w:r>
+        <w:rPr>
+          <w:lang w:val="en-US"/>
+        </w:rPr>
+        <w:t>I have learned one of core elements in Android Studio, and the app that I created following the video lesson works fine as intended.</w:t>
+      </w:r>
+    </w:p>
+    <w:p>
+      <w:pPr>
         <w:rPr>
           <w:b/>
           <w:bCs/>
@@ -1827,8 +3272,7 @@
           <w:iCs/>
           <w:lang w:val="en-US"/>
         </w:rPr>
-        <w:t xml:space="preserve">. </w:t>
-      </w:r>
+      </w:pPr>
       <w:r>
         <w:rPr>
           <w:b/>
@@ -1837,7 +3281,58 @@
           <w:iCs/>
           <w:lang w:val="en-US"/>
         </w:rPr>
-        <w:t xml:space="preserve">Core Elements </w:t>
+        <w:lastRenderedPageBreak/>
+        <w:t xml:space="preserve">Part </w:t>
+      </w:r>
+      <w:r>
+        <w:rPr>
+          <w:b/>
+          <w:bCs/>
+          <w:i/>
+          <w:iCs/>
+          <w:lang w:val="en-US"/>
+        </w:rPr>
+        <w:t>3</w:t>
+      </w:r>
+      <w:r>
+        <w:rPr>
+          <w:b/>
+          <w:bCs/>
+          <w:i/>
+          <w:iCs/>
+          <w:lang w:val="en-US"/>
+        </w:rPr>
+        <w:t xml:space="preserve">. </w:t>
+      </w:r>
+      <w:r>
+        <w:rPr>
+          <w:b/>
+          <w:bCs/>
+          <w:i/>
+          <w:iCs/>
+          <w:lang w:val="en-US"/>
+        </w:rPr>
+        <w:t>Module Lists, Layouts, and Images</w:t>
+      </w:r>
+    </w:p>
+    <w:p>
+      <w:pPr>
+        <w:rPr>
+          <w:lang w:val="en-US"/>
+        </w:rPr>
+      </w:pPr>
+    </w:p>
+    <w:p>
+      <w:pPr>
+        <w:rPr>
+          <w:lang w:val="en-US"/>
+        </w:rPr>
+      </w:pPr>
+      <w:r>
+        <w:rPr>
+          <w:lang w:val="en-US"/>
+        </w:rPr>
+        <w:t>11.5.2010 (Wed)</w:t>
       </w:r>
     </w:p>
     <w:p>
@@ -4337,15 +5832,6 @@
 </file>
 
 <file path=customXml/item1.xml><?xml version="1.0" encoding="utf-8"?>
-<?mso-contentType ?>
-<FormTemplates xmlns="http://schemas.microsoft.com/sharepoint/v3/contenttype/forms">
-  <Display>DocumentLibraryForm</Display>
-  <Edit>DocumentLibraryForm</Edit>
-  <New>DocumentLibraryForm</New>
-</FormTemplates>
-</file>
-
-<file path=customXml/item2.xml><?xml version="1.0" encoding="utf-8"?>
 <ct:contentTypeSchema xmlns:ct="http://schemas.microsoft.com/office/2006/metadata/contentType" xmlns:ma="http://schemas.microsoft.com/office/2006/metadata/properties/metaAttributes" ct:_="" ma:_="" ma:contentTypeName="Asiakirja" ma:contentTypeID="0x01010017418C401CCB2042A3A99A19F43F356D" ma:contentTypeVersion="1" ma:contentTypeDescription="Luo uusi asiakirja." ma:contentTypeScope="" ma:versionID="f4b075d3ca74a5dbaed73e767a156aa0">
   <xsd:schema xmlns:xsd="http://www.w3.org/2001/XMLSchema" xmlns:p="http://schemas.microsoft.com/office/2006/metadata/properties" xmlns:ns1="http://schemas.microsoft.com/sharepoint/v3" targetNamespace="http://schemas.microsoft.com/office/2006/metadata/properties" ma:root="true" ma:fieldsID="4340a008e99365d80b71206bae222996" ns1:_="">
     <xsd:import namespace="http://schemas.microsoft.com/sharepoint/v3"/>
@@ -4411,6 +5897,15 @@
 </ct:contentTypeSchema>
 </file>
 
+<file path=customXml/item2.xml><?xml version="1.0" encoding="utf-8"?>
+<?mso-contentType ?>
+<FormTemplates xmlns="http://schemas.microsoft.com/sharepoint/v3/contenttype/forms">
+  <Display>DocumentLibraryForm</Display>
+  <Edit>DocumentLibraryForm</Edit>
+  <New>DocumentLibraryForm</New>
+</FormTemplates>
+</file>
+
 <file path=customXml/item3.xml><?xml version="1.0" encoding="utf-8"?>
 <p:properties xmlns:p="http://schemas.microsoft.com/office/2006/metadata/properties" xmlns:xsi="http://www.w3.org/2001/XMLSchema-instance" xmlns:pc="http://schemas.microsoft.com/office/infopath/2007/PartnerControls">
   <documentManagement>
@@ -4421,14 +5916,6 @@
 </file>
 
 <file path=customXml/itemProps1.xml><?xml version="1.0" encoding="utf-8"?>
-<ds:datastoreItem xmlns:ds="http://schemas.openxmlformats.org/officeDocument/2006/customXml" ds:itemID="{13FBD2FA-5696-460D-A278-9A302A0F72AE}">
-  <ds:schemaRefs>
-    <ds:schemaRef ds:uri="http://schemas.microsoft.com/sharepoint/v3/contenttype/forms"/>
-  </ds:schemaRefs>
-</ds:datastoreItem>
-</file>
-
-<file path=customXml/itemProps2.xml><?xml version="1.0" encoding="utf-8"?>
 <ds:datastoreItem xmlns:ds="http://schemas.openxmlformats.org/officeDocument/2006/customXml" ds:itemID="{B9A87442-5A7B-46FD-BD28-170CE9B7256F}">
   <ds:schemaRefs>
     <ds:schemaRef ds:uri="http://schemas.microsoft.com/office/2006/metadata/contentType"/>
@@ -4445,6 +5932,14 @@
 </ds:datastoreItem>
 </file>
 
+<file path=customXml/itemProps2.xml><?xml version="1.0" encoding="utf-8"?>
+<ds:datastoreItem xmlns:ds="http://schemas.openxmlformats.org/officeDocument/2006/customXml" ds:itemID="{13FBD2FA-5696-460D-A278-9A302A0F72AE}">
+  <ds:schemaRefs>
+    <ds:schemaRef ds:uri="http://schemas.microsoft.com/sharepoint/v3/contenttype/forms"/>
+  </ds:schemaRefs>
+</ds:datastoreItem>
+</file>
+
 <file path=customXml/itemProps3.xml><?xml version="1.0" encoding="utf-8"?>
 <ds:datastoreItem xmlns:ds="http://schemas.openxmlformats.org/officeDocument/2006/customXml" ds:itemID="{FA8F0064-303C-446D-896E-46EEB9A79DC3}">
   <ds:schemaRefs>

</xml_diff>